<commit_message>
play with age in the model
</commit_message>
<xml_diff>
--- a/Reports/Final Report.docx
+++ b/Reports/Final Report.docx
@@ -170,7 +170,41 @@
           <w:sz w:val="24"/>
           <w:szCs w:val="24"/>
         </w:rPr>
-        <w:t xml:space="preserve">Is there a relationship between month of study and weight loss, when accounting for sex and age? </w:t>
+        <w:t xml:space="preserve">Is there a relationship between month of study and weight </w:t>
+      </w:r>
+      <w:proofErr w:type="gramStart"/>
+      <w:r>
+        <w:rPr>
+          <w:rFonts w:ascii="Times New Roman" w:hAnsi="Times New Roman" w:cs="Times New Roman"/>
+          <w:sz w:val="24"/>
+          <w:szCs w:val="24"/>
+        </w:rPr>
+        <w:t>loss, when</w:t>
+      </w:r>
+      <w:proofErr w:type="gramEnd"/>
+      <w:r>
+        <w:rPr>
+          <w:rFonts w:ascii="Times New Roman" w:hAnsi="Times New Roman" w:cs="Times New Roman"/>
+          <w:sz w:val="24"/>
+          <w:szCs w:val="24"/>
+        </w:rPr>
+        <w:t xml:space="preserve"> accounting for sex and </w:t>
+      </w:r>
+      <w:r>
+        <w:rPr>
+          <w:rFonts w:ascii="Times New Roman" w:hAnsi="Times New Roman" w:cs="Times New Roman"/>
+          <w:sz w:val="24"/>
+          <w:szCs w:val="24"/>
+        </w:rPr>
+        <w:t>race</w:t>
+      </w:r>
+      <w:r>
+        <w:rPr>
+          <w:rFonts w:ascii="Times New Roman" w:hAnsi="Times New Roman" w:cs="Times New Roman"/>
+          <w:sz w:val="24"/>
+          <w:szCs w:val="24"/>
+        </w:rPr>
+        <w:t xml:space="preserve">? </w:t>
       </w:r>
     </w:p>
     <w:p>
@@ -414,7 +448,15 @@
           <w:sz w:val="24"/>
           <w:szCs w:val="24"/>
         </w:rPr>
-        <w:t xml:space="preserve"> between month of study and weight loss, when accounting for sex and age</w:t>
+        <w:t xml:space="preserve"> between month of study and weight loss, when accounting for sex and </w:t>
+      </w:r>
+      <w:r>
+        <w:rPr>
+          <w:rFonts w:ascii="Times New Roman" w:hAnsi="Times New Roman" w:cs="Times New Roman"/>
+          <w:sz w:val="24"/>
+          <w:szCs w:val="24"/>
+        </w:rPr>
+        <w:t>race</w:t>
       </w:r>
       <w:r>
         <w:rPr>
@@ -10279,7 +10321,25 @@
           <w:sz w:val="24"/>
           <w:szCs w:val="24"/>
         </w:rPr>
-        <w:t xml:space="preserve"> less, on average (p&lt;0.0001). Compared to the month of December, participants weigh significantly less in August, October and November (maybe December is feeling the effects of Turkey season). In August, participants weigh, on average, 1.1 </w:t>
+        <w:t xml:space="preserve"> less, on average (p&lt;0.0001). Compared to the month of December, participants weigh significantly less in August, </w:t>
+      </w:r>
+      <w:proofErr w:type="gramStart"/>
+      <w:r>
+        <w:rPr>
+          <w:rFonts w:ascii="Times New Roman" w:hAnsi="Times New Roman" w:cs="Times New Roman"/>
+          <w:sz w:val="24"/>
+          <w:szCs w:val="24"/>
+        </w:rPr>
+        <w:t>October</w:t>
+      </w:r>
+      <w:proofErr w:type="gramEnd"/>
+      <w:r>
+        <w:rPr>
+          <w:rFonts w:ascii="Times New Roman" w:hAnsi="Times New Roman" w:cs="Times New Roman"/>
+          <w:sz w:val="24"/>
+          <w:szCs w:val="24"/>
+        </w:rPr>
+        <w:t xml:space="preserve"> and November (maybe December is feeling the effects of Turkey season). In August, participants weigh, on average, 1.1 </w:t>
       </w:r>
       <w:proofErr w:type="spellStart"/>
       <w:r>
@@ -10424,8 +10484,20 @@
           <w:szCs w:val="20"/>
           <w:shd w:val="clear" w:color="auto" w:fill="FFFFFF"/>
         </w:rPr>
-        <w:t>** Models **;</w:t>
-      </w:r>
+        <w:t>** Models *</w:t>
+      </w:r>
+      <w:proofErr w:type="gramStart"/>
+      <w:r>
+        <w:rPr>
+          <w:rFonts w:ascii="Courier New" w:hAnsi="Courier New" w:cs="Courier New"/>
+          <w:color w:val="008000"/>
+          <w:sz w:val="20"/>
+          <w:szCs w:val="20"/>
+          <w:shd w:val="clear" w:color="auto" w:fill="FFFFFF"/>
+        </w:rPr>
+        <w:t>*;</w:t>
+      </w:r>
+      <w:proofErr w:type="gramEnd"/>
     </w:p>
     <w:p>
       <w:pPr>
@@ -10531,6 +10603,7 @@
         <w:t xml:space="preserve"> = </w:t>
       </w:r>
       <w:proofErr w:type="spellStart"/>
+      <w:proofErr w:type="gramStart"/>
       <w:r>
         <w:rPr>
           <w:rFonts w:ascii="Courier New" w:hAnsi="Courier New" w:cs="Courier New"/>
@@ -10550,7 +10623,18 @@
           <w:szCs w:val="20"/>
           <w:shd w:val="clear" w:color="auto" w:fill="FFFFFF"/>
         </w:rPr>
-        <w:t xml:space="preserve"> ; </w:t>
+        <w:t xml:space="preserve"> ;</w:t>
+      </w:r>
+      <w:proofErr w:type="gramEnd"/>
+      <w:r>
+        <w:rPr>
+          <w:rFonts w:ascii="Courier New" w:hAnsi="Courier New" w:cs="Courier New"/>
+          <w:color w:val="000000"/>
+          <w:sz w:val="20"/>
+          <w:szCs w:val="20"/>
+          <w:shd w:val="clear" w:color="auto" w:fill="FFFFFF"/>
+        </w:rPr>
+        <w:t xml:space="preserve"> </w:t>
       </w:r>
     </w:p>
     <w:p>
@@ -10657,7 +10741,29 @@
           <w:szCs w:val="20"/>
           <w:shd w:val="clear" w:color="auto" w:fill="FFFFFF"/>
         </w:rPr>
-        <w:t xml:space="preserve">) month; </w:t>
+        <w:t xml:space="preserve">) </w:t>
+      </w:r>
+      <w:proofErr w:type="gramStart"/>
+      <w:r>
+        <w:rPr>
+          <w:rFonts w:ascii="Courier New" w:hAnsi="Courier New" w:cs="Courier New"/>
+          <w:color w:val="000000"/>
+          <w:sz w:val="20"/>
+          <w:szCs w:val="20"/>
+          <w:shd w:val="clear" w:color="auto" w:fill="FFFFFF"/>
+        </w:rPr>
+        <w:t>month;</w:t>
+      </w:r>
+      <w:proofErr w:type="gramEnd"/>
+      <w:r>
+        <w:rPr>
+          <w:rFonts w:ascii="Courier New" w:hAnsi="Courier New" w:cs="Courier New"/>
+          <w:color w:val="000000"/>
+          <w:sz w:val="20"/>
+          <w:szCs w:val="20"/>
+          <w:shd w:val="clear" w:color="auto" w:fill="FFFFFF"/>
+        </w:rPr>
+        <w:t xml:space="preserve"> </w:t>
       </w:r>
     </w:p>
     <w:p>
@@ -10746,8 +10852,20 @@
           <w:szCs w:val="20"/>
           <w:shd w:val="clear" w:color="auto" w:fill="FFFFFF"/>
         </w:rPr>
-        <w:t xml:space="preserve"> month / solution;</w:t>
-      </w:r>
+        <w:t xml:space="preserve"> month / </w:t>
+      </w:r>
+      <w:proofErr w:type="gramStart"/>
+      <w:r>
+        <w:rPr>
+          <w:rFonts w:ascii="Courier New" w:hAnsi="Courier New" w:cs="Courier New"/>
+          <w:color w:val="000000"/>
+          <w:sz w:val="20"/>
+          <w:szCs w:val="20"/>
+          <w:shd w:val="clear" w:color="auto" w:fill="FFFFFF"/>
+        </w:rPr>
+        <w:t>solution;</w:t>
+      </w:r>
+      <w:proofErr w:type="gramEnd"/>
     </w:p>
     <w:p>
       <w:pPr>
@@ -10889,6 +11007,7 @@
         </w:rPr>
         <w:t>1</w:t>
       </w:r>
+      <w:proofErr w:type="gramStart"/>
       <w:r>
         <w:rPr>
           <w:rFonts w:ascii="Courier New" w:hAnsi="Courier New" w:cs="Courier New"/>
@@ -10899,6 +11018,7 @@
         </w:rPr>
         <w:t>);</w:t>
       </w:r>
+      <w:proofErr w:type="gramEnd"/>
     </w:p>
     <w:p>
       <w:pPr>
@@ -10914,6 +11034,7 @@
           <w:shd w:val="clear" w:color="auto" w:fill="FFFFFF"/>
         </w:rPr>
       </w:pPr>
+      <w:proofErr w:type="gramStart"/>
       <w:r>
         <w:rPr>
           <w:rFonts w:ascii="Courier New" w:hAnsi="Courier New" w:cs="Courier New"/>
@@ -10934,7 +11055,18 @@
           <w:szCs w:val="20"/>
           <w:shd w:val="clear" w:color="auto" w:fill="FFFFFF"/>
         </w:rPr>
-        <w:t xml:space="preserve">;  </w:t>
+        <w:t>;</w:t>
+      </w:r>
+      <w:proofErr w:type="gramEnd"/>
+      <w:r>
+        <w:rPr>
+          <w:rFonts w:ascii="Courier New" w:hAnsi="Courier New" w:cs="Courier New"/>
+          <w:color w:val="000000"/>
+          <w:sz w:val="20"/>
+          <w:szCs w:val="20"/>
+          <w:shd w:val="clear" w:color="auto" w:fill="FFFFFF"/>
+        </w:rPr>
+        <w:t xml:space="preserve">  </w:t>
       </w:r>
     </w:p>
     <w:p>
@@ -11066,6 +11198,7 @@
         <w:t xml:space="preserve"> = </w:t>
       </w:r>
       <w:proofErr w:type="spellStart"/>
+      <w:proofErr w:type="gramStart"/>
       <w:r>
         <w:rPr>
           <w:rFonts w:ascii="Courier New" w:hAnsi="Courier New" w:cs="Courier New"/>
@@ -11085,7 +11218,18 @@
           <w:szCs w:val="20"/>
           <w:shd w:val="clear" w:color="auto" w:fill="FFFFFF"/>
         </w:rPr>
-        <w:t xml:space="preserve"> ; </w:t>
+        <w:t xml:space="preserve"> ;</w:t>
+      </w:r>
+      <w:proofErr w:type="gramEnd"/>
+      <w:r>
+        <w:rPr>
+          <w:rFonts w:ascii="Courier New" w:hAnsi="Courier New" w:cs="Courier New"/>
+          <w:color w:val="000000"/>
+          <w:sz w:val="20"/>
+          <w:szCs w:val="20"/>
+          <w:shd w:val="clear" w:color="auto" w:fill="FFFFFF"/>
+        </w:rPr>
+        <w:t xml:space="preserve"> </w:t>
       </w:r>
     </w:p>
     <w:p>
@@ -11192,7 +11336,29 @@
           <w:szCs w:val="20"/>
           <w:shd w:val="clear" w:color="auto" w:fill="FFFFFF"/>
         </w:rPr>
-        <w:t xml:space="preserve">) month; </w:t>
+        <w:t xml:space="preserve">) </w:t>
+      </w:r>
+      <w:proofErr w:type="gramStart"/>
+      <w:r>
+        <w:rPr>
+          <w:rFonts w:ascii="Courier New" w:hAnsi="Courier New" w:cs="Courier New"/>
+          <w:color w:val="000000"/>
+          <w:sz w:val="20"/>
+          <w:szCs w:val="20"/>
+          <w:shd w:val="clear" w:color="auto" w:fill="FFFFFF"/>
+        </w:rPr>
+        <w:t>month;</w:t>
+      </w:r>
+      <w:proofErr w:type="gramEnd"/>
+      <w:r>
+        <w:rPr>
+          <w:rFonts w:ascii="Courier New" w:hAnsi="Courier New" w:cs="Courier New"/>
+          <w:color w:val="000000"/>
+          <w:sz w:val="20"/>
+          <w:szCs w:val="20"/>
+          <w:shd w:val="clear" w:color="auto" w:fill="FFFFFF"/>
+        </w:rPr>
+        <w:t xml:space="preserve"> </w:t>
       </w:r>
     </w:p>
     <w:p>
@@ -11281,8 +11447,20 @@
           <w:szCs w:val="20"/>
           <w:shd w:val="clear" w:color="auto" w:fill="FFFFFF"/>
         </w:rPr>
-        <w:t xml:space="preserve"> month / solution ;</w:t>
-      </w:r>
+        <w:t xml:space="preserve"> month / </w:t>
+      </w:r>
+      <w:proofErr w:type="gramStart"/>
+      <w:r>
+        <w:rPr>
+          <w:rFonts w:ascii="Courier New" w:hAnsi="Courier New" w:cs="Courier New"/>
+          <w:color w:val="000000"/>
+          <w:sz w:val="20"/>
+          <w:szCs w:val="20"/>
+          <w:shd w:val="clear" w:color="auto" w:fill="FFFFFF"/>
+        </w:rPr>
+        <w:t>solution ;</w:t>
+      </w:r>
+      <w:proofErr w:type="gramEnd"/>
     </w:p>
     <w:p>
       <w:pPr>
@@ -11424,6 +11602,7 @@
         </w:rPr>
         <w:t>1</w:t>
       </w:r>
+      <w:proofErr w:type="gramStart"/>
       <w:r>
         <w:rPr>
           <w:rFonts w:ascii="Courier New" w:hAnsi="Courier New" w:cs="Courier New"/>
@@ -11434,6 +11613,7 @@
         </w:rPr>
         <w:t>);</w:t>
       </w:r>
+      <w:proofErr w:type="gramEnd"/>
     </w:p>
     <w:p>
       <w:pPr>
@@ -11449,6 +11629,7 @@
           <w:shd w:val="clear" w:color="auto" w:fill="FFFFFF"/>
         </w:rPr>
       </w:pPr>
+      <w:proofErr w:type="gramStart"/>
       <w:r>
         <w:rPr>
           <w:rFonts w:ascii="Courier New" w:hAnsi="Courier New" w:cs="Courier New"/>
@@ -11469,7 +11650,18 @@
           <w:szCs w:val="20"/>
           <w:shd w:val="clear" w:color="auto" w:fill="FFFFFF"/>
         </w:rPr>
-        <w:t xml:space="preserve">;  </w:t>
+        <w:t>;</w:t>
+      </w:r>
+      <w:proofErr w:type="gramEnd"/>
+      <w:r>
+        <w:rPr>
+          <w:rFonts w:ascii="Courier New" w:hAnsi="Courier New" w:cs="Courier New"/>
+          <w:color w:val="000000"/>
+          <w:sz w:val="20"/>
+          <w:szCs w:val="20"/>
+          <w:shd w:val="clear" w:color="auto" w:fill="FFFFFF"/>
+        </w:rPr>
+        <w:t xml:space="preserve">  </w:t>
       </w:r>
     </w:p>
     <w:p>
@@ -11591,6 +11783,7 @@
         <w:t xml:space="preserve"> = </w:t>
       </w:r>
       <w:proofErr w:type="spellStart"/>
+      <w:proofErr w:type="gramStart"/>
       <w:r>
         <w:rPr>
           <w:rFonts w:ascii="Courier New" w:hAnsi="Courier New" w:cs="Courier New"/>
@@ -11610,7 +11803,18 @@
           <w:szCs w:val="20"/>
           <w:shd w:val="clear" w:color="auto" w:fill="FFFFFF"/>
         </w:rPr>
-        <w:t xml:space="preserve"> ; </w:t>
+        <w:t xml:space="preserve"> ;</w:t>
+      </w:r>
+      <w:proofErr w:type="gramEnd"/>
+      <w:r>
+        <w:rPr>
+          <w:rFonts w:ascii="Courier New" w:hAnsi="Courier New" w:cs="Courier New"/>
+          <w:color w:val="000000"/>
+          <w:sz w:val="20"/>
+          <w:szCs w:val="20"/>
+          <w:shd w:val="clear" w:color="auto" w:fill="FFFFFF"/>
+        </w:rPr>
+        <w:t xml:space="preserve"> </w:t>
       </w:r>
     </w:p>
     <w:p>
@@ -11717,7 +11921,29 @@
           <w:szCs w:val="20"/>
           <w:shd w:val="clear" w:color="auto" w:fill="FFFFFF"/>
         </w:rPr>
-        <w:t xml:space="preserve">) month; </w:t>
+        <w:t xml:space="preserve">) </w:t>
+      </w:r>
+      <w:proofErr w:type="gramStart"/>
+      <w:r>
+        <w:rPr>
+          <w:rFonts w:ascii="Courier New" w:hAnsi="Courier New" w:cs="Courier New"/>
+          <w:color w:val="000000"/>
+          <w:sz w:val="20"/>
+          <w:szCs w:val="20"/>
+          <w:shd w:val="clear" w:color="auto" w:fill="FFFFFF"/>
+        </w:rPr>
+        <w:t>month;</w:t>
+      </w:r>
+      <w:proofErr w:type="gramEnd"/>
+      <w:r>
+        <w:rPr>
+          <w:rFonts w:ascii="Courier New" w:hAnsi="Courier New" w:cs="Courier New"/>
+          <w:color w:val="000000"/>
+          <w:sz w:val="20"/>
+          <w:szCs w:val="20"/>
+          <w:shd w:val="clear" w:color="auto" w:fill="FFFFFF"/>
+        </w:rPr>
+        <w:t xml:space="preserve"> </w:t>
       </w:r>
     </w:p>
     <w:p>
@@ -11806,8 +12032,20 @@
           <w:szCs w:val="20"/>
           <w:shd w:val="clear" w:color="auto" w:fill="FFFFFF"/>
         </w:rPr>
-        <w:t xml:space="preserve"> month / solution ;</w:t>
-      </w:r>
+        <w:t xml:space="preserve"> month / </w:t>
+      </w:r>
+      <w:proofErr w:type="gramStart"/>
+      <w:r>
+        <w:rPr>
+          <w:rFonts w:ascii="Courier New" w:hAnsi="Courier New" w:cs="Courier New"/>
+          <w:color w:val="000000"/>
+          <w:sz w:val="20"/>
+          <w:szCs w:val="20"/>
+          <w:shd w:val="clear" w:color="auto" w:fill="FFFFFF"/>
+        </w:rPr>
+        <w:t>solution ;</w:t>
+      </w:r>
+      <w:proofErr w:type="gramEnd"/>
     </w:p>
     <w:p>
       <w:pPr>
@@ -11949,6 +12187,7 @@
         </w:rPr>
         <w:t>1</w:t>
       </w:r>
+      <w:proofErr w:type="gramStart"/>
       <w:r>
         <w:rPr>
           <w:rFonts w:ascii="Courier New" w:hAnsi="Courier New" w:cs="Courier New"/>
@@ -11959,6 +12198,7 @@
         </w:rPr>
         <w:t>);</w:t>
       </w:r>
+      <w:proofErr w:type="gramEnd"/>
     </w:p>
     <w:p>
       <w:pPr>
@@ -11974,6 +12214,7 @@
           <w:shd w:val="clear" w:color="auto" w:fill="FFFFFF"/>
         </w:rPr>
       </w:pPr>
+      <w:proofErr w:type="gramStart"/>
       <w:r>
         <w:rPr>
           <w:rFonts w:ascii="Courier New" w:hAnsi="Courier New" w:cs="Courier New"/>
@@ -11996,6 +12237,7 @@
         </w:rPr>
         <w:t>;</w:t>
       </w:r>
+      <w:proofErr w:type="gramEnd"/>
     </w:p>
     <w:p>
       <w:pPr>
@@ -12116,6 +12358,7 @@
         <w:t xml:space="preserve"> = </w:t>
       </w:r>
       <w:proofErr w:type="spellStart"/>
+      <w:proofErr w:type="gramStart"/>
       <w:r>
         <w:rPr>
           <w:rFonts w:ascii="Courier New" w:hAnsi="Courier New" w:cs="Courier New"/>
@@ -12135,7 +12378,18 @@
           <w:szCs w:val="20"/>
           <w:shd w:val="clear" w:color="auto" w:fill="FFFFFF"/>
         </w:rPr>
-        <w:t xml:space="preserve"> ; </w:t>
+        <w:t xml:space="preserve"> ;</w:t>
+      </w:r>
+      <w:proofErr w:type="gramEnd"/>
+      <w:r>
+        <w:rPr>
+          <w:rFonts w:ascii="Courier New" w:hAnsi="Courier New" w:cs="Courier New"/>
+          <w:color w:val="000000"/>
+          <w:sz w:val="20"/>
+          <w:szCs w:val="20"/>
+          <w:shd w:val="clear" w:color="auto" w:fill="FFFFFF"/>
+        </w:rPr>
+        <w:t xml:space="preserve"> </w:t>
       </w:r>
     </w:p>
     <w:p>
@@ -12242,7 +12496,29 @@
           <w:szCs w:val="20"/>
           <w:shd w:val="clear" w:color="auto" w:fill="FFFFFF"/>
         </w:rPr>
-        <w:t xml:space="preserve">) month sex; </w:t>
+        <w:t xml:space="preserve">) </w:t>
+      </w:r>
+      <w:proofErr w:type="gramStart"/>
+      <w:r>
+        <w:rPr>
+          <w:rFonts w:ascii="Courier New" w:hAnsi="Courier New" w:cs="Courier New"/>
+          <w:color w:val="000000"/>
+          <w:sz w:val="20"/>
+          <w:szCs w:val="20"/>
+          <w:shd w:val="clear" w:color="auto" w:fill="FFFFFF"/>
+        </w:rPr>
+        <w:t>month;</w:t>
+      </w:r>
+      <w:proofErr w:type="gramEnd"/>
+      <w:r>
+        <w:rPr>
+          <w:rFonts w:ascii="Courier New" w:hAnsi="Courier New" w:cs="Courier New"/>
+          <w:color w:val="000000"/>
+          <w:sz w:val="20"/>
+          <w:szCs w:val="20"/>
+          <w:shd w:val="clear" w:color="auto" w:fill="FFFFFF"/>
+        </w:rPr>
+        <w:t xml:space="preserve"> </w:t>
       </w:r>
     </w:p>
     <w:p>
@@ -12331,8 +12607,20 @@
           <w:szCs w:val="20"/>
           <w:shd w:val="clear" w:color="auto" w:fill="FFFFFF"/>
         </w:rPr>
-        <w:t xml:space="preserve"> month / solution ;</w:t>
-      </w:r>
+        <w:t xml:space="preserve"> month / </w:t>
+      </w:r>
+      <w:proofErr w:type="gramStart"/>
+      <w:r>
+        <w:rPr>
+          <w:rFonts w:ascii="Courier New" w:hAnsi="Courier New" w:cs="Courier New"/>
+          <w:color w:val="000000"/>
+          <w:sz w:val="20"/>
+          <w:szCs w:val="20"/>
+          <w:shd w:val="clear" w:color="auto" w:fill="FFFFFF"/>
+        </w:rPr>
+        <w:t>solution ;</w:t>
+      </w:r>
+      <w:proofErr w:type="gramEnd"/>
     </w:p>
     <w:p>
       <w:pPr>
@@ -12474,6 +12762,7 @@
         </w:rPr>
         <w:t>1</w:t>
       </w:r>
+      <w:proofErr w:type="gramStart"/>
       <w:r>
         <w:rPr>
           <w:rFonts w:ascii="Courier New" w:hAnsi="Courier New" w:cs="Courier New"/>
@@ -12484,8 +12773,10 @@
         </w:rPr>
         <w:t>);</w:t>
       </w:r>
+      <w:proofErr w:type="gramEnd"/>
     </w:p>
     <w:p>
+      <w:proofErr w:type="gramStart"/>
       <w:r>
         <w:rPr>
           <w:rFonts w:ascii="Courier New" w:hAnsi="Courier New" w:cs="Courier New"/>
@@ -12506,7 +12797,18 @@
           <w:szCs w:val="20"/>
           <w:shd w:val="clear" w:color="auto" w:fill="FFFFFF"/>
         </w:rPr>
-        <w:t xml:space="preserve">;   </w:t>
+        <w:t>;</w:t>
+      </w:r>
+      <w:proofErr w:type="gramEnd"/>
+      <w:r>
+        <w:rPr>
+          <w:rFonts w:ascii="Courier New" w:hAnsi="Courier New" w:cs="Courier New"/>
+          <w:color w:val="000000"/>
+          <w:sz w:val="20"/>
+          <w:szCs w:val="20"/>
+          <w:shd w:val="clear" w:color="auto" w:fill="FFFFFF"/>
+        </w:rPr>
+        <w:t xml:space="preserve">   </w:t>
       </w:r>
     </w:p>
     <w:sectPr>

</xml_diff>